<commit_message>
save before editing make_cv
</commit_message>
<xml_diff>
--- a/templates/CV_Template.docx
+++ b/templates/CV_Template.docx
@@ -1,6 +1,6 @@
 
 <file path=word/document.xml><?xml version="1.0" encoding="utf-8"?>
-<w:document xmlns:wpc="http://schemas.microsoft.com/office/word/2010/wordprocessingCanvas" xmlns:cx="http://schemas.microsoft.com/office/drawing/2014/chartex" xmlns:cx1="http://schemas.microsoft.com/office/drawing/2015/9/8/chartex" xmlns:cx2="http://schemas.microsoft.com/office/drawing/2015/10/21/chartex" xmlns:cx3="http://schemas.microsoft.com/office/drawing/2016/5/9/chartex" xmlns:cx4="http://schemas.microsoft.com/office/drawing/2016/5/10/chartex" xmlns:cx5="http://schemas.microsoft.com/office/drawing/2016/5/11/chartex" xmlns:cx6="http://schemas.microsoft.com/office/drawing/2016/5/12/chartex" xmlns:cx7="http://schemas.microsoft.com/office/drawing/2016/5/13/chartex" xmlns:cx8="http://schemas.microsoft.com/office/drawing/2016/5/14/chartex" xmlns:mc="http://schemas.openxmlformats.org/markup-compatibility/2006" xmlns:aink="http://schemas.microsoft.com/office/drawing/2016/ink" xmlns:am3d="http://schemas.microsoft.com/office/drawing/2017/model3d" xmlns:o="urn:schemas-microsoft-com:office:office" xmlns:oel="http://schemas.microsoft.com/office/2019/extlst" xmlns:r="http://schemas.openxmlformats.org/officeDocument/2006/relationships" xmlns:m="http://schemas.openxmlformats.org/officeDocument/2006/math" xmlns:v="urn:schemas-microsoft-com:vml" xmlns:wp14="http://schemas.microsoft.com/office/word/2010/wordprocessingDrawing" xmlns:wp="http://schemas.openxmlformats.org/drawingml/2006/wordprocessingDrawing" xmlns:w10="urn:schemas-microsoft-com:office:word" xmlns:w="http://schemas.openxmlformats.org/wordprocessingml/2006/main" xmlns:w14="http://schemas.microsoft.com/office/word/2010/wordml" xmlns:w15="http://schemas.microsoft.com/office/word/2012/wordml" xmlns:w16cex="http://schemas.microsoft.com/office/word/2018/wordml/cex" xmlns:w16cid="http://schemas.microsoft.com/office/word/2016/wordml/cid" xmlns:w16="http://schemas.microsoft.com/office/word/2018/wordml" xmlns:w16sdtdh="http://schemas.microsoft.com/office/word/2020/wordml/sdtdatahash" xmlns:w16se="http://schemas.microsoft.com/office/word/2015/wordml/symex" xmlns:wpg="http://schemas.microsoft.com/office/word/2010/wordprocessingGroup" xmlns:wpi="http://schemas.microsoft.com/office/word/2010/wordprocessingInk" xmlns:wne="http://schemas.microsoft.com/office/word/2006/wordml" xmlns:wps="http://schemas.microsoft.com/office/word/2010/wordprocessingShape" mc:Ignorable="w14 w15 w16se w16cid w16 w16cex w16sdtdh wp14">
+<w:document xmlns:wpc="http://schemas.microsoft.com/office/word/2010/wordprocessingCanvas" xmlns:cx="http://schemas.microsoft.com/office/drawing/2014/chartex" xmlns:cx1="http://schemas.microsoft.com/office/drawing/2015/9/8/chartex" xmlns:cx2="http://schemas.microsoft.com/office/drawing/2015/10/21/chartex" xmlns:cx3="http://schemas.microsoft.com/office/drawing/2016/5/9/chartex" xmlns:cx4="http://schemas.microsoft.com/office/drawing/2016/5/10/chartex" xmlns:cx5="http://schemas.microsoft.com/office/drawing/2016/5/11/chartex" xmlns:cx6="http://schemas.microsoft.com/office/drawing/2016/5/12/chartex" xmlns:cx7="http://schemas.microsoft.com/office/drawing/2016/5/13/chartex" xmlns:cx8="http://schemas.microsoft.com/office/drawing/2016/5/14/chartex" xmlns:mc="http://schemas.openxmlformats.org/markup-compatibility/2006" xmlns:aink="http://schemas.microsoft.com/office/drawing/2016/ink" xmlns:am3d="http://schemas.microsoft.com/office/drawing/2017/model3d" xmlns:o="urn:schemas-microsoft-com:office:office" xmlns:oel="http://schemas.microsoft.com/office/2019/extlst" xmlns:r="http://schemas.openxmlformats.org/officeDocument/2006/relationships" xmlns:m="http://schemas.openxmlformats.org/officeDocument/2006/math" xmlns:v="urn:schemas-microsoft-com:vml" xmlns:wp14="http://schemas.microsoft.com/office/word/2010/wordprocessingDrawing" xmlns:wp="http://schemas.openxmlformats.org/drawingml/2006/wordprocessingDrawing" xmlns:w10="urn:schemas-microsoft-com:office:word" xmlns:w="http://schemas.openxmlformats.org/wordprocessingml/2006/main" xmlns:w14="http://schemas.microsoft.com/office/word/2010/wordml" xmlns:w15="http://schemas.microsoft.com/office/word/2012/wordml" xmlns:w16cex="http://schemas.microsoft.com/office/word/2018/wordml/cex" xmlns:w16cid="http://schemas.microsoft.com/office/word/2016/wordml/cid" xmlns:w16="http://schemas.microsoft.com/office/word/2018/wordml" xmlns:w16du="http://schemas.microsoft.com/office/word/2023/wordml/word16du" xmlns:w16sdtdh="http://schemas.microsoft.com/office/word/2020/wordml/sdtdatahash" xmlns:w16se="http://schemas.microsoft.com/office/word/2015/wordml/symex" xmlns:wpg="http://schemas.microsoft.com/office/word/2010/wordprocessingGroup" xmlns:wpi="http://schemas.microsoft.com/office/word/2010/wordprocessingInk" xmlns:wne="http://schemas.microsoft.com/office/word/2006/wordml" xmlns:wps="http://schemas.microsoft.com/office/word/2010/wordprocessingShape" mc:Ignorable="w14 w15 w16se w16cid w16 w16cex w16sdtdh w16du wp14">
   <w:body>
     <w:tbl>
       <w:tblPr>
@@ -173,7 +173,7 @@
             <w:pPr>
               <w:adjustRightInd w:val="0"/>
               <w:snapToGrid w:val="0"/>
-              <w:spacing w:line="240" w:lineRule="exact"/>
+              <w:spacing w:afterLines="50" w:after="180" w:line="240" w:lineRule="exact"/>
               <w:rPr>
                 <w:rFonts w:ascii="游ゴシック" w:eastAsia="游ゴシック" w:hAnsi="游ゴシック"/>
                 <w:b/>
@@ -182,6 +182,7 @@
                 <w:szCs w:val="24"/>
               </w:rPr>
             </w:pPr>
+            <w:proofErr w:type="spellStart"/>
             <w:r>
               <w:rPr>
                 <w:rFonts w:ascii="游ゴシック" w:eastAsia="游ゴシック" w:hAnsi="游ゴシック" w:hint="eastAsia"/>
@@ -200,7 +201,18 @@
                 <w:sz w:val="24"/>
                 <w:szCs w:val="24"/>
               </w:rPr>
-              <w:t xml:space="preserve">iofunctional Catalyst Research Team </w:t>
+              <w:t>iofunctional</w:t>
+            </w:r>
+            <w:proofErr w:type="spellEnd"/>
+            <w:r>
+              <w:rPr>
+                <w:rFonts w:ascii="游ゴシック" w:eastAsia="游ゴシック" w:hAnsi="游ゴシック"/>
+                <w:b/>
+                <w:bCs/>
+                <w:sz w:val="24"/>
+                <w:szCs w:val="24"/>
+              </w:rPr>
+              <w:t xml:space="preserve"> Catalyst Research Team </w:t>
             </w:r>
             <w:r>
               <w:rPr>
@@ -518,9 +530,10 @@
             </w:r>
             <w:r>
               <w:rPr>
-                <w:noProof/>
-              </w:rPr>
-              <w:t>266</w:t>
+                <w:rFonts w:hint="eastAsia"/>
+                <w:noProof/>
+              </w:rPr>
+              <w:t>887</w:t>
             </w:r>
             <w:r>
               <w:rPr>
@@ -540,13 +553,14 @@
               <w:rPr>
                 <w:noProof/>
               </w:rPr>
-              <w:t xml:space="preserve">s of Sept. </w:t>
-            </w:r>
-            <w:r>
-              <w:rPr>
-                <w:noProof/>
-              </w:rPr>
-              <w:t>28</w:t>
+              <w:t xml:space="preserve">s of </w:t>
+            </w:r>
+            <w:r>
+              <w:rPr>
+                <w:rFonts w:hint="eastAsia"/>
+                <w:noProof/>
+              </w:rPr>
+              <w:t>Aug. 20</w:t>
             </w:r>
             <w:r>
               <w:rPr>
@@ -565,7 +579,14 @@
               <w:rPr>
                 <w:noProof/>
               </w:rPr>
-              <w:t>023</w:t>
+              <w:t>02</w:t>
+            </w:r>
+            <w:r>
+              <w:rPr>
+                <w:rFonts w:hint="eastAsia"/>
+                <w:noProof/>
+              </w:rPr>
+              <w:t>4</w:t>
             </w:r>
             <w:r>
               <w:rPr>
@@ -647,9 +668,10 @@
             </w:r>
             <w:r>
               <w:rPr>
-                <w:noProof/>
-              </w:rPr>
-              <w:t>5</w:t>
+                <w:rFonts w:hint="eastAsia"/>
+                <w:noProof/>
+              </w:rPr>
+              <w:t>6</w:t>
             </w:r>
             <w:r>
               <w:rPr>
@@ -669,7 +691,20 @@
               <w:rPr>
                 <w:noProof/>
               </w:rPr>
-              <w:t xml:space="preserve">s of Sept. 28, </w:t>
+              <w:t xml:space="preserve">s of </w:t>
+            </w:r>
+            <w:r>
+              <w:rPr>
+                <w:rFonts w:hint="eastAsia"/>
+                <w:noProof/>
+              </w:rPr>
+              <w:t>Aug. 20</w:t>
+            </w:r>
+            <w:r>
+              <w:rPr>
+                <w:noProof/>
+              </w:rPr>
+              <w:t xml:space="preserve">, </w:t>
             </w:r>
             <w:r>
               <w:rPr>
@@ -682,7 +717,14 @@
               <w:rPr>
                 <w:noProof/>
               </w:rPr>
-              <w:t>023</w:t>
+              <w:t>02</w:t>
+            </w:r>
+            <w:r>
+              <w:rPr>
+                <w:rFonts w:hint="eastAsia"/>
+                <w:noProof/>
+              </w:rPr>
+              <w:t>4</w:t>
             </w:r>
             <w:r>
               <w:rPr>
@@ -1046,12 +1088,6 @@
         </w:tc>
       </w:tr>
     </w:tbl>
-    <w:p>
-      <w:pPr>
-        <w:adjustRightInd w:val="0"/>
-        <w:snapToGrid w:val="0"/>
-      </w:pPr>
-    </w:p>
     <w:p/>
     <w:tbl>
       <w:tblPr>
@@ -1439,15 +1475,6 @@
         </w:tc>
       </w:tr>
     </w:tbl>
-    <w:p>
-      <w:pPr>
-        <w:tabs>
-          <w:tab w:val="left" w:pos="1141"/>
-        </w:tabs>
-        <w:adjustRightInd w:val="0"/>
-        <w:snapToGrid w:val="0"/>
-      </w:pPr>
-    </w:p>
     <w:p>
       <w:pPr>
         <w:tabs>
@@ -1738,14 +1765,6 @@
         <w:jc w:val="left"/>
       </w:pPr>
     </w:p>
-    <w:p>
-      <w:pPr>
-        <w:widowControl/>
-        <w:adjustRightInd w:val="0"/>
-        <w:snapToGrid w:val="0"/>
-        <w:jc w:val="left"/>
-      </w:pPr>
-    </w:p>
     <w:tbl>
       <w:tblPr>
         <w:tblW w:w="9072" w:type="dxa"/>
@@ -1806,20 +1825,9 @@
             <w:r>
               <w:rPr>
                 <w:rFonts w:hint="eastAsia"/>
-              </w:rPr>
-              <w:t>2</w:t>
-            </w:r>
-            <w:r>
-              <w:t>02</w:t>
-            </w:r>
-            <w:r>
-              <w:rPr>
-                <w:rFonts w:hint="eastAsia"/>
-              </w:rPr>
-              <w:t>1</w:t>
-            </w:r>
-            <w:r>
-              <w:t>/1/18</w:t>
+                <w:noProof/>
+              </w:rPr>
+              <w:t>2024/4/16</w:t>
             </w:r>
           </w:p>
         </w:tc>
@@ -1846,11 +1854,9 @@
             <w:r>
               <w:rPr>
                 <w:rFonts w:hint="eastAsia"/>
-              </w:rPr>
-              <w:t>B</w:t>
-            </w:r>
-            <w:r>
-              <w:t>est Special Postdoctoral Researcher Award</w:t>
+                <w:noProof/>
+              </w:rPr>
+              <w:t>RIKEN CSRS Incentive Award</w:t>
             </w:r>
           </w:p>
         </w:tc>
@@ -1885,19 +1891,16 @@
               <w:t>2</w:t>
             </w:r>
             <w:r>
-              <w:t>020</w:t>
-            </w:r>
-            <w:r>
-              <w:t>/</w:t>
-            </w:r>
-            <w:r>
-              <w:t>3</w:t>
-            </w:r>
-            <w:r>
-              <w:t>/</w:t>
-            </w:r>
-            <w:r>
-              <w:t>25</w:t>
+              <w:t>02</w:t>
+            </w:r>
+            <w:r>
+              <w:rPr>
+                <w:rFonts w:hint="eastAsia"/>
+              </w:rPr>
+              <w:t>1</w:t>
+            </w:r>
+            <w:r>
+              <w:t>/1/18</w:t>
             </w:r>
           </w:p>
         </w:tc>
@@ -1914,10 +1917,10 @@
               <w:rPr>
                 <w:rFonts w:hint="eastAsia"/>
               </w:rPr>
-              <w:t>R</w:t>
-            </w:r>
-            <w:r>
-              <w:t>IKEN Oubu Award for Young Researchers</w:t>
+              <w:t>B</w:t>
+            </w:r>
+            <w:r>
+              <w:t>est Special Postdoctoral Researcher Award</w:t>
             </w:r>
           </w:p>
         </w:tc>
@@ -1952,19 +1955,7 @@
               <w:t>2</w:t>
             </w:r>
             <w:r>
-              <w:t>019</w:t>
-            </w:r>
-            <w:r>
-              <w:t>/</w:t>
-            </w:r>
-            <w:r>
-              <w:t>4</w:t>
-            </w:r>
-            <w:r>
-              <w:t>/</w:t>
-            </w:r>
-            <w:r>
-              <w:t>1</w:t>
+              <w:t>020/3/25</w:t>
             </w:r>
           </w:p>
         </w:tc>
@@ -1984,7 +1975,15 @@
               <w:t>R</w:t>
             </w:r>
             <w:r>
-              <w:t>IKEN Special Postdoctoral Researcher</w:t>
+              <w:t xml:space="preserve">IKEN </w:t>
+            </w:r>
+            <w:proofErr w:type="spellStart"/>
+            <w:r>
+              <w:t>Oubu</w:t>
+            </w:r>
+            <w:proofErr w:type="spellEnd"/>
+            <w:r>
+              <w:t xml:space="preserve"> Award for Young Researchers</w:t>
             </w:r>
           </w:p>
         </w:tc>
@@ -2013,7 +2012,13 @@
               <w:snapToGrid w:val="0"/>
             </w:pPr>
             <w:r>
-              <w:t>2018/10/19</w:t>
+              <w:rPr>
+                <w:rFonts w:hint="eastAsia"/>
+              </w:rPr>
+              <w:t>2</w:t>
+            </w:r>
+            <w:r>
+              <w:t>019/4/1</w:t>
             </w:r>
           </w:p>
         </w:tc>
@@ -2027,25 +2032,13 @@
               <w:snapToGrid w:val="0"/>
             </w:pPr>
             <w:r>
-              <w:t xml:space="preserve">Invited to </w:t>
-            </w:r>
-            <w:r>
-              <w:rPr>
-                <w:rFonts w:hint="eastAsia"/>
-              </w:rPr>
-              <w:t>J</w:t>
-            </w:r>
-            <w:r>
-              <w:t>SPS</w:t>
-            </w:r>
-            <w:r>
-              <w:rPr>
-                <w:rFonts w:hint="eastAsia"/>
-              </w:rPr>
-              <w:t xml:space="preserve"> </w:t>
-            </w:r>
-            <w:r>
-              <w:t>SPD Interview</w:t>
+              <w:rPr>
+                <w:rFonts w:hint="eastAsia"/>
+              </w:rPr>
+              <w:t>R</w:t>
+            </w:r>
+            <w:r>
+              <w:t>IKEN Special Postdoctoral Researcher</w:t>
             </w:r>
           </w:p>
         </w:tc>
@@ -2074,7 +2067,7 @@
               <w:snapToGrid w:val="0"/>
             </w:pPr>
             <w:r>
-              <w:t>2018/3/21</w:t>
+              <w:t>2018/10/19</w:t>
             </w:r>
           </w:p>
         </w:tc>
@@ -2088,13 +2081,25 @@
               <w:snapToGrid w:val="0"/>
             </w:pPr>
             <w:r>
-              <w:rPr>
-                <w:rFonts w:hint="eastAsia"/>
-              </w:rPr>
-              <w:t>U</w:t>
-            </w:r>
-            <w:r>
-              <w:t>niversity of Tokyo, Applied Chemistry Cum Laude</w:t>
+              <w:t xml:space="preserve">Invited to </w:t>
+            </w:r>
+            <w:r>
+              <w:rPr>
+                <w:rFonts w:hint="eastAsia"/>
+              </w:rPr>
+              <w:t>J</w:t>
+            </w:r>
+            <w:r>
+              <w:t>SPS</w:t>
+            </w:r>
+            <w:r>
+              <w:rPr>
+                <w:rFonts w:hint="eastAsia"/>
+              </w:rPr>
+              <w:t xml:space="preserve"> </w:t>
+            </w:r>
+            <w:r>
+              <w:t>SPD Interview</w:t>
             </w:r>
           </w:p>
         </w:tc>
@@ -2143,7 +2148,7 @@
               <w:t>U</w:t>
             </w:r>
             <w:r>
-              <w:t>niversity of Tokyo, MERIT Program Cum Laude</w:t>
+              <w:t>niversity of Tokyo, Applied Chemistry Cum Laude</w:t>
             </w:r>
           </w:p>
         </w:tc>
@@ -2172,7 +2177,7 @@
               <w:snapToGrid w:val="0"/>
             </w:pPr>
             <w:r>
-              <w:t>2015/4/1</w:t>
+              <w:t>2018/3/21</w:t>
             </w:r>
           </w:p>
         </w:tc>
@@ -2189,10 +2194,10 @@
               <w:rPr>
                 <w:rFonts w:hint="eastAsia"/>
               </w:rPr>
-              <w:t>J</w:t>
-            </w:r>
-            <w:r>
-              <w:t>SPS DC1 Scholarship</w:t>
+              <w:t>U</w:t>
+            </w:r>
+            <w:r>
+              <w:t>niversity of Tokyo, MERIT Program Cum Laude</w:t>
             </w:r>
           </w:p>
         </w:tc>
@@ -2221,6 +2226,55 @@
               <w:snapToGrid w:val="0"/>
             </w:pPr>
             <w:r>
+              <w:t>2015/4/1</w:t>
+            </w:r>
+          </w:p>
+        </w:tc>
+        <w:tc>
+          <w:tcPr>
+            <w:tcW w:w="6662" w:type="dxa"/>
+          </w:tcPr>
+          <w:p>
+            <w:pPr>
+              <w:adjustRightInd w:val="0"/>
+              <w:snapToGrid w:val="0"/>
+            </w:pPr>
+            <w:r>
+              <w:rPr>
+                <w:rFonts w:hint="eastAsia"/>
+              </w:rPr>
+              <w:t>J</w:t>
+            </w:r>
+            <w:r>
+              <w:t>SPS DC1 Scholarship</w:t>
+            </w:r>
+          </w:p>
+        </w:tc>
+      </w:tr>
+      <w:tr>
+        <w:tblPrEx>
+          <w:tblBorders>
+            <w:top w:val="none" w:sz="0" w:space="0" w:color="auto"/>
+            <w:left w:val="none" w:sz="0" w:space="0" w:color="auto"/>
+            <w:bottom w:val="none" w:sz="0" w:space="0" w:color="auto"/>
+            <w:right w:val="none" w:sz="0" w:space="0" w:color="auto"/>
+            <w:insideH w:val="none" w:sz="0" w:space="0" w:color="auto"/>
+            <w:insideV w:val="none" w:sz="0" w:space="0" w:color="auto"/>
+          </w:tblBorders>
+        </w:tblPrEx>
+        <w:tc>
+          <w:tcPr>
+            <w:tcW w:w="2410" w:type="dxa"/>
+          </w:tcPr>
+          <w:p>
+            <w:pPr>
+              <w:tabs>
+                <w:tab w:val="left" w:pos="1141"/>
+              </w:tabs>
+              <w:adjustRightInd w:val="0"/>
+              <w:snapToGrid w:val="0"/>
+            </w:pPr>
+            <w:r>
               <w:t>2013/10/21</w:t>
             </w:r>
           </w:p>
@@ -2259,7 +2313,7 @@
 </file>
 
 <file path=word/endnotes.xml><?xml version="1.0" encoding="utf-8"?>
-<w:endnotes xmlns:wpc="http://schemas.microsoft.com/office/word/2010/wordprocessingCanvas" xmlns:cx="http://schemas.microsoft.com/office/drawing/2014/chartex" xmlns:cx1="http://schemas.microsoft.com/office/drawing/2015/9/8/chartex" xmlns:cx2="http://schemas.microsoft.com/office/drawing/2015/10/21/chartex" xmlns:cx3="http://schemas.microsoft.com/office/drawing/2016/5/9/chartex" xmlns:cx4="http://schemas.microsoft.com/office/drawing/2016/5/10/chartex" xmlns:cx5="http://schemas.microsoft.com/office/drawing/2016/5/11/chartex" xmlns:cx6="http://schemas.microsoft.com/office/drawing/2016/5/12/chartex" xmlns:cx7="http://schemas.microsoft.com/office/drawing/2016/5/13/chartex" xmlns:cx8="http://schemas.microsoft.com/office/drawing/2016/5/14/chartex" xmlns:mc="http://schemas.openxmlformats.org/markup-compatibility/2006" xmlns:aink="http://schemas.microsoft.com/office/drawing/2016/ink" xmlns:am3d="http://schemas.microsoft.com/office/drawing/2017/model3d" xmlns:o="urn:schemas-microsoft-com:office:office" xmlns:oel="http://schemas.microsoft.com/office/2019/extlst" xmlns:r="http://schemas.openxmlformats.org/officeDocument/2006/relationships" xmlns:m="http://schemas.openxmlformats.org/officeDocument/2006/math" xmlns:v="urn:schemas-microsoft-com:vml" xmlns:wp14="http://schemas.microsoft.com/office/word/2010/wordprocessingDrawing" xmlns:wp="http://schemas.openxmlformats.org/drawingml/2006/wordprocessingDrawing" xmlns:w10="urn:schemas-microsoft-com:office:word" xmlns:w="http://schemas.openxmlformats.org/wordprocessingml/2006/main" xmlns:w14="http://schemas.microsoft.com/office/word/2010/wordml" xmlns:w15="http://schemas.microsoft.com/office/word/2012/wordml" xmlns:w16cex="http://schemas.microsoft.com/office/word/2018/wordml/cex" xmlns:w16cid="http://schemas.microsoft.com/office/word/2016/wordml/cid" xmlns:w16="http://schemas.microsoft.com/office/word/2018/wordml" xmlns:w16sdtdh="http://schemas.microsoft.com/office/word/2020/wordml/sdtdatahash" xmlns:w16se="http://schemas.microsoft.com/office/word/2015/wordml/symex" xmlns:wpg="http://schemas.microsoft.com/office/word/2010/wordprocessingGroup" xmlns:wpi="http://schemas.microsoft.com/office/word/2010/wordprocessingInk" xmlns:wne="http://schemas.microsoft.com/office/word/2006/wordml" xmlns:wps="http://schemas.microsoft.com/office/word/2010/wordprocessingShape" mc:Ignorable="w14 w15 w16se w16cid w16 w16cex w16sdtdh wp14">
+<w:endnotes xmlns:wpc="http://schemas.microsoft.com/office/word/2010/wordprocessingCanvas" xmlns:cx="http://schemas.microsoft.com/office/drawing/2014/chartex" xmlns:cx1="http://schemas.microsoft.com/office/drawing/2015/9/8/chartex" xmlns:cx2="http://schemas.microsoft.com/office/drawing/2015/10/21/chartex" xmlns:cx3="http://schemas.microsoft.com/office/drawing/2016/5/9/chartex" xmlns:cx4="http://schemas.microsoft.com/office/drawing/2016/5/10/chartex" xmlns:cx5="http://schemas.microsoft.com/office/drawing/2016/5/11/chartex" xmlns:cx6="http://schemas.microsoft.com/office/drawing/2016/5/12/chartex" xmlns:cx7="http://schemas.microsoft.com/office/drawing/2016/5/13/chartex" xmlns:cx8="http://schemas.microsoft.com/office/drawing/2016/5/14/chartex" xmlns:mc="http://schemas.openxmlformats.org/markup-compatibility/2006" xmlns:aink="http://schemas.microsoft.com/office/drawing/2016/ink" xmlns:am3d="http://schemas.microsoft.com/office/drawing/2017/model3d" xmlns:o="urn:schemas-microsoft-com:office:office" xmlns:oel="http://schemas.microsoft.com/office/2019/extlst" xmlns:r="http://schemas.openxmlformats.org/officeDocument/2006/relationships" xmlns:m="http://schemas.openxmlformats.org/officeDocument/2006/math" xmlns:v="urn:schemas-microsoft-com:vml" xmlns:wp14="http://schemas.microsoft.com/office/word/2010/wordprocessingDrawing" xmlns:wp="http://schemas.openxmlformats.org/drawingml/2006/wordprocessingDrawing" xmlns:w10="urn:schemas-microsoft-com:office:word" xmlns:w="http://schemas.openxmlformats.org/wordprocessingml/2006/main" xmlns:w14="http://schemas.microsoft.com/office/word/2010/wordml" xmlns:w15="http://schemas.microsoft.com/office/word/2012/wordml" xmlns:w16cex="http://schemas.microsoft.com/office/word/2018/wordml/cex" xmlns:w16cid="http://schemas.microsoft.com/office/word/2016/wordml/cid" xmlns:w16="http://schemas.microsoft.com/office/word/2018/wordml" xmlns:w16du="http://schemas.microsoft.com/office/word/2023/wordml/word16du" xmlns:w16sdtdh="http://schemas.microsoft.com/office/word/2020/wordml/sdtdatahash" xmlns:w16se="http://schemas.microsoft.com/office/word/2015/wordml/symex" xmlns:wpg="http://schemas.microsoft.com/office/word/2010/wordprocessingGroup" xmlns:wpi="http://schemas.microsoft.com/office/word/2010/wordprocessingInk" xmlns:wne="http://schemas.microsoft.com/office/word/2006/wordml" xmlns:wps="http://schemas.microsoft.com/office/word/2010/wordprocessingShape" mc:Ignorable="w14 w15 w16se w16cid w16 w16cex w16sdtdh w16du wp14">
   <w:endnote w:type="separator" w:id="-1">
     <w:p>
       <w:r>
@@ -2278,7 +2332,7 @@
 </file>
 
 <file path=word/footnotes.xml><?xml version="1.0" encoding="utf-8"?>
-<w:footnotes xmlns:wpc="http://schemas.microsoft.com/office/word/2010/wordprocessingCanvas" xmlns:cx="http://schemas.microsoft.com/office/drawing/2014/chartex" xmlns:cx1="http://schemas.microsoft.com/office/drawing/2015/9/8/chartex" xmlns:cx2="http://schemas.microsoft.com/office/drawing/2015/10/21/chartex" xmlns:cx3="http://schemas.microsoft.com/office/drawing/2016/5/9/chartex" xmlns:cx4="http://schemas.microsoft.com/office/drawing/2016/5/10/chartex" xmlns:cx5="http://schemas.microsoft.com/office/drawing/2016/5/11/chartex" xmlns:cx6="http://schemas.microsoft.com/office/drawing/2016/5/12/chartex" xmlns:cx7="http://schemas.microsoft.com/office/drawing/2016/5/13/chartex" xmlns:cx8="http://schemas.microsoft.com/office/drawing/2016/5/14/chartex" xmlns:mc="http://schemas.openxmlformats.org/markup-compatibility/2006" xmlns:aink="http://schemas.microsoft.com/office/drawing/2016/ink" xmlns:am3d="http://schemas.microsoft.com/office/drawing/2017/model3d" xmlns:o="urn:schemas-microsoft-com:office:office" xmlns:oel="http://schemas.microsoft.com/office/2019/extlst" xmlns:r="http://schemas.openxmlformats.org/officeDocument/2006/relationships" xmlns:m="http://schemas.openxmlformats.org/officeDocument/2006/math" xmlns:v="urn:schemas-microsoft-com:vml" xmlns:wp14="http://schemas.microsoft.com/office/word/2010/wordprocessingDrawing" xmlns:wp="http://schemas.openxmlformats.org/drawingml/2006/wordprocessingDrawing" xmlns:w10="urn:schemas-microsoft-com:office:word" xmlns:w="http://schemas.openxmlformats.org/wordprocessingml/2006/main" xmlns:w14="http://schemas.microsoft.com/office/word/2010/wordml" xmlns:w15="http://schemas.microsoft.com/office/word/2012/wordml" xmlns:w16cex="http://schemas.microsoft.com/office/word/2018/wordml/cex" xmlns:w16cid="http://schemas.microsoft.com/office/word/2016/wordml/cid" xmlns:w16="http://schemas.microsoft.com/office/word/2018/wordml" xmlns:w16sdtdh="http://schemas.microsoft.com/office/word/2020/wordml/sdtdatahash" xmlns:w16se="http://schemas.microsoft.com/office/word/2015/wordml/symex" xmlns:wpg="http://schemas.microsoft.com/office/word/2010/wordprocessingGroup" xmlns:wpi="http://schemas.microsoft.com/office/word/2010/wordprocessingInk" xmlns:wne="http://schemas.microsoft.com/office/word/2006/wordml" xmlns:wps="http://schemas.microsoft.com/office/word/2010/wordprocessingShape" mc:Ignorable="w14 w15 w16se w16cid w16 w16cex w16sdtdh wp14">
+<w:footnotes xmlns:wpc="http://schemas.microsoft.com/office/word/2010/wordprocessingCanvas" xmlns:cx="http://schemas.microsoft.com/office/drawing/2014/chartex" xmlns:cx1="http://schemas.microsoft.com/office/drawing/2015/9/8/chartex" xmlns:cx2="http://schemas.microsoft.com/office/drawing/2015/10/21/chartex" xmlns:cx3="http://schemas.microsoft.com/office/drawing/2016/5/9/chartex" xmlns:cx4="http://schemas.microsoft.com/office/drawing/2016/5/10/chartex" xmlns:cx5="http://schemas.microsoft.com/office/drawing/2016/5/11/chartex" xmlns:cx6="http://schemas.microsoft.com/office/drawing/2016/5/12/chartex" xmlns:cx7="http://schemas.microsoft.com/office/drawing/2016/5/13/chartex" xmlns:cx8="http://schemas.microsoft.com/office/drawing/2016/5/14/chartex" xmlns:mc="http://schemas.openxmlformats.org/markup-compatibility/2006" xmlns:aink="http://schemas.microsoft.com/office/drawing/2016/ink" xmlns:am3d="http://schemas.microsoft.com/office/drawing/2017/model3d" xmlns:o="urn:schemas-microsoft-com:office:office" xmlns:oel="http://schemas.microsoft.com/office/2019/extlst" xmlns:r="http://schemas.openxmlformats.org/officeDocument/2006/relationships" xmlns:m="http://schemas.openxmlformats.org/officeDocument/2006/math" xmlns:v="urn:schemas-microsoft-com:vml" xmlns:wp14="http://schemas.microsoft.com/office/word/2010/wordprocessingDrawing" xmlns:wp="http://schemas.openxmlformats.org/drawingml/2006/wordprocessingDrawing" xmlns:w10="urn:schemas-microsoft-com:office:word" xmlns:w="http://schemas.openxmlformats.org/wordprocessingml/2006/main" xmlns:w14="http://schemas.microsoft.com/office/word/2010/wordml" xmlns:w15="http://schemas.microsoft.com/office/word/2012/wordml" xmlns:w16cex="http://schemas.microsoft.com/office/word/2018/wordml/cex" xmlns:w16cid="http://schemas.microsoft.com/office/word/2016/wordml/cid" xmlns:w16="http://schemas.microsoft.com/office/word/2018/wordml" xmlns:w16du="http://schemas.microsoft.com/office/word/2023/wordml/word16du" xmlns:w16sdtdh="http://schemas.microsoft.com/office/word/2020/wordml/sdtdatahash" xmlns:w16se="http://schemas.microsoft.com/office/word/2015/wordml/symex" xmlns:wpg="http://schemas.microsoft.com/office/word/2010/wordprocessingGroup" xmlns:wpi="http://schemas.microsoft.com/office/word/2010/wordprocessingInk" xmlns:wne="http://schemas.microsoft.com/office/word/2006/wordml" xmlns:wps="http://schemas.microsoft.com/office/word/2010/wordprocessingShape" mc:Ignorable="w14 w15 w16se w16cid w16 w16cex w16sdtdh w16du wp14">
   <w:footnote w:type="separator" w:id="-1">
     <w:p>
       <w:r>
@@ -2297,7 +2351,7 @@
 </file>
 
 <file path=word/numbering.xml><?xml version="1.0" encoding="utf-8"?>
-<w:numbering xmlns:wpc="http://schemas.microsoft.com/office/word/2010/wordprocessingCanvas" xmlns:cx="http://schemas.microsoft.com/office/drawing/2014/chartex" xmlns:cx1="http://schemas.microsoft.com/office/drawing/2015/9/8/chartex" xmlns:cx2="http://schemas.microsoft.com/office/drawing/2015/10/21/chartex" xmlns:cx3="http://schemas.microsoft.com/office/drawing/2016/5/9/chartex" xmlns:cx4="http://schemas.microsoft.com/office/drawing/2016/5/10/chartex" xmlns:cx5="http://schemas.microsoft.com/office/drawing/2016/5/11/chartex" xmlns:cx6="http://schemas.microsoft.com/office/drawing/2016/5/12/chartex" xmlns:cx7="http://schemas.microsoft.com/office/drawing/2016/5/13/chartex" xmlns:cx8="http://schemas.microsoft.com/office/drawing/2016/5/14/chartex" xmlns:mc="http://schemas.openxmlformats.org/markup-compatibility/2006" xmlns:aink="http://schemas.microsoft.com/office/drawing/2016/ink" xmlns:am3d="http://schemas.microsoft.com/office/drawing/2017/model3d" xmlns:o="urn:schemas-microsoft-com:office:office" xmlns:oel="http://schemas.microsoft.com/office/2019/extlst" xmlns:r="http://schemas.openxmlformats.org/officeDocument/2006/relationships" xmlns:m="http://schemas.openxmlformats.org/officeDocument/2006/math" xmlns:v="urn:schemas-microsoft-com:vml" xmlns:wp14="http://schemas.microsoft.com/office/word/2010/wordprocessingDrawing" xmlns:wp="http://schemas.openxmlformats.org/drawingml/2006/wordprocessingDrawing" xmlns:w10="urn:schemas-microsoft-com:office:word" xmlns:w="http://schemas.openxmlformats.org/wordprocessingml/2006/main" xmlns:w14="http://schemas.microsoft.com/office/word/2010/wordml" xmlns:w15="http://schemas.microsoft.com/office/word/2012/wordml" xmlns:w16cex="http://schemas.microsoft.com/office/word/2018/wordml/cex" xmlns:w16cid="http://schemas.microsoft.com/office/word/2016/wordml/cid" xmlns:w16="http://schemas.microsoft.com/office/word/2018/wordml" xmlns:w16sdtdh="http://schemas.microsoft.com/office/word/2020/wordml/sdtdatahash" xmlns:w16se="http://schemas.microsoft.com/office/word/2015/wordml/symex" xmlns:wpg="http://schemas.microsoft.com/office/word/2010/wordprocessingGroup" xmlns:wpi="http://schemas.microsoft.com/office/word/2010/wordprocessingInk" xmlns:wne="http://schemas.microsoft.com/office/word/2006/wordml" xmlns:wps="http://schemas.microsoft.com/office/word/2010/wordprocessingShape" mc:Ignorable="w14 w15 w16se w16cid w16 w16cex w16sdtdh wp14">
+<w:numbering xmlns:wpc="http://schemas.microsoft.com/office/word/2010/wordprocessingCanvas" xmlns:cx="http://schemas.microsoft.com/office/drawing/2014/chartex" xmlns:cx1="http://schemas.microsoft.com/office/drawing/2015/9/8/chartex" xmlns:cx2="http://schemas.microsoft.com/office/drawing/2015/10/21/chartex" xmlns:cx3="http://schemas.microsoft.com/office/drawing/2016/5/9/chartex" xmlns:cx4="http://schemas.microsoft.com/office/drawing/2016/5/10/chartex" xmlns:cx5="http://schemas.microsoft.com/office/drawing/2016/5/11/chartex" xmlns:cx6="http://schemas.microsoft.com/office/drawing/2016/5/12/chartex" xmlns:cx7="http://schemas.microsoft.com/office/drawing/2016/5/13/chartex" xmlns:cx8="http://schemas.microsoft.com/office/drawing/2016/5/14/chartex" xmlns:mc="http://schemas.openxmlformats.org/markup-compatibility/2006" xmlns:aink="http://schemas.microsoft.com/office/drawing/2016/ink" xmlns:am3d="http://schemas.microsoft.com/office/drawing/2017/model3d" xmlns:o="urn:schemas-microsoft-com:office:office" xmlns:oel="http://schemas.microsoft.com/office/2019/extlst" xmlns:r="http://schemas.openxmlformats.org/officeDocument/2006/relationships" xmlns:m="http://schemas.openxmlformats.org/officeDocument/2006/math" xmlns:v="urn:schemas-microsoft-com:vml" xmlns:wp14="http://schemas.microsoft.com/office/word/2010/wordprocessingDrawing" xmlns:wp="http://schemas.openxmlformats.org/drawingml/2006/wordprocessingDrawing" xmlns:w10="urn:schemas-microsoft-com:office:word" xmlns:w="http://schemas.openxmlformats.org/wordprocessingml/2006/main" xmlns:w14="http://schemas.microsoft.com/office/word/2010/wordml" xmlns:w15="http://schemas.microsoft.com/office/word/2012/wordml" xmlns:w16cex="http://schemas.microsoft.com/office/word/2018/wordml/cex" xmlns:w16cid="http://schemas.microsoft.com/office/word/2016/wordml/cid" xmlns:w16="http://schemas.microsoft.com/office/word/2018/wordml" xmlns:w16du="http://schemas.microsoft.com/office/word/2023/wordml/word16du" xmlns:w16sdtdh="http://schemas.microsoft.com/office/word/2020/wordml/sdtdatahash" xmlns:w16se="http://schemas.microsoft.com/office/word/2015/wordml/symex" xmlns:wpg="http://schemas.microsoft.com/office/word/2010/wordprocessingGroup" xmlns:wpi="http://schemas.microsoft.com/office/word/2010/wordprocessingInk" xmlns:wne="http://schemas.microsoft.com/office/word/2006/wordml" xmlns:wps="http://schemas.microsoft.com/office/word/2010/wordprocessingShape" mc:Ignorable="w14 w15 w16se w16cid w16 w16cex w16sdtdh w16du wp14">
   <w:abstractNum w:abstractNumId="0" w15:restartNumberingAfterBreak="0">
     <w:nsid w:val="1DCF42FB"/>
     <w:multiLevelType w:val="hybridMultilevel"/>
@@ -2943,7 +2997,7 @@
 </file>
 
 <file path=word/styles.xml><?xml version="1.0" encoding="utf-8"?>
-<w:styles xmlns:mc="http://schemas.openxmlformats.org/markup-compatibility/2006" xmlns:r="http://schemas.openxmlformats.org/officeDocument/2006/relationships" xmlns:w="http://schemas.openxmlformats.org/wordprocessingml/2006/main" xmlns:w14="http://schemas.microsoft.com/office/word/2010/wordml" xmlns:w15="http://schemas.microsoft.com/office/word/2012/wordml" xmlns:w16cex="http://schemas.microsoft.com/office/word/2018/wordml/cex" xmlns:w16cid="http://schemas.microsoft.com/office/word/2016/wordml/cid" xmlns:w16="http://schemas.microsoft.com/office/word/2018/wordml" xmlns:w16sdtdh="http://schemas.microsoft.com/office/word/2020/wordml/sdtdatahash" xmlns:w16se="http://schemas.microsoft.com/office/word/2015/wordml/symex" mc:Ignorable="w14 w15 w16se w16cid w16 w16cex w16sdtdh">
+<w:styles xmlns:mc="http://schemas.openxmlformats.org/markup-compatibility/2006" xmlns:r="http://schemas.openxmlformats.org/officeDocument/2006/relationships" xmlns:w="http://schemas.openxmlformats.org/wordprocessingml/2006/main" xmlns:w14="http://schemas.microsoft.com/office/word/2010/wordml" xmlns:w15="http://schemas.microsoft.com/office/word/2012/wordml" xmlns:w16cex="http://schemas.microsoft.com/office/word/2018/wordml/cex" xmlns:w16cid="http://schemas.microsoft.com/office/word/2016/wordml/cid" xmlns:w16="http://schemas.microsoft.com/office/word/2018/wordml" xmlns:w16du="http://schemas.microsoft.com/office/word/2023/wordml/word16du" xmlns:w16sdtdh="http://schemas.microsoft.com/office/word/2020/wordml/sdtdatahash" xmlns:w16se="http://schemas.microsoft.com/office/word/2015/wordml/symex" mc:Ignorable="w14 w15 w16se w16cid w16 w16cex w16sdtdh w16du">
   <w:docDefaults>
     <w:rPrDefault>
       <w:rPr>

</xml_diff>